<commit_message>
some changes. I'm not sure what
</commit_message>
<xml_diff>
--- a/JeremyDuong-v4.1-Raw.docx
+++ b/JeremyDuong-v4.1-Raw.docx
@@ -70,7 +70,7 @@
           <w:color w:val="000000" w:themeColor="text1"/>
         </w:rPr>
       </w:pPr>
-      <w:hyperlink r:id="rId5" w:history="1">
+      <w:hyperlink r:id="rId7" w:history="1">
         <w:r>
           <w:rPr>
             <w:rStyle w:val="Hyperlink"/>
@@ -118,7 +118,7 @@
         </w:rPr>
         <w:t xml:space="preserve">: </w:t>
       </w:r>
-      <w:hyperlink r:id="rId6" w:history="1">
+      <w:hyperlink r:id="rId8" w:history="1">
         <w:r>
           <w:rPr>
             <w:rStyle w:val="Hyperlink"/>
@@ -146,7 +146,7 @@
           <w:shd w:val="clear" w:color="auto" w:fill="FFFFFF"/>
         </w:rPr>
         <w:sectPr>
-          <w:headerReference w:type="default" r:id="rId7"/>
+          <w:headerReference w:type="default" r:id="rId9"/>
           <w:pgSz w:w="12240" w:h="15840"/>
           <w:pgMar w:top="450" w:right="1620" w:bottom="810" w:left="1440" w:header="0" w:footer="720" w:gutter="0"/>
           <w:pgNumType w:start="1"/>
@@ -162,7 +162,7 @@
         </w:rPr>
         <w:t xml:space="preserve">Linked-in: </w:t>
       </w:r>
-      <w:hyperlink r:id="rId8" w:history="1">
+      <w:hyperlink r:id="rId10" w:history="1">
         <w:r>
           <w:rPr>
             <w:rStyle w:val="Hyperlink"/>
@@ -323,7 +323,43 @@
           <w:sz w:val="24"/>
           <w:szCs w:val="24"/>
         </w:rPr>
-        <w:t>Relevant Courses: Software Development, Software Engineering, Web Development, Networking, Database Design and Development, Object-Oriented Programming, Technical Communication.</w:t>
+        <w:t xml:space="preserve">Relevant Courses: </w:t>
+      </w:r>
+      <w:r>
+        <w:rPr>
+          <w:rFonts w:ascii="Times New Roman" w:hAnsi="Times New Roman" w:cs="Times New Roman"/>
+          <w:color w:val="000000" w:themeColor="text1"/>
+          <w:sz w:val="24"/>
+          <w:szCs w:val="24"/>
+        </w:rPr>
+        <w:t xml:space="preserve">Object-oriented Programming, </w:t>
+      </w:r>
+      <w:r>
+        <w:rPr>
+          <w:rFonts w:ascii="Times New Roman" w:hAnsi="Times New Roman" w:cs="Times New Roman"/>
+          <w:color w:val="000000" w:themeColor="text1"/>
+          <w:sz w:val="24"/>
+          <w:szCs w:val="24"/>
+        </w:rPr>
+        <w:t xml:space="preserve">Software Development, Software Engineering, Web Development, Database Design and Development, </w:t>
+      </w:r>
+      <w:r>
+        <w:rPr>
+          <w:rFonts w:ascii="Times New Roman" w:hAnsi="Times New Roman" w:cs="Times New Roman"/>
+          <w:color w:val="000000" w:themeColor="text1"/>
+          <w:sz w:val="24"/>
+          <w:szCs w:val="24"/>
+        </w:rPr>
+        <w:t>Software Testing</w:t>
+      </w:r>
+      <w:r>
+        <w:rPr>
+          <w:rFonts w:ascii="Times New Roman" w:hAnsi="Times New Roman" w:cs="Times New Roman"/>
+          <w:color w:val="000000" w:themeColor="text1"/>
+          <w:sz w:val="24"/>
+          <w:szCs w:val="24"/>
+        </w:rPr>
+        <w:t>, Technical Communication.</w:t>
       </w:r>
     </w:p>
     <w:p>
@@ -1269,6 +1305,56 @@
     </w:sectPr>
   </w:body>
 </w:document>
+</file>
+
+<file path=word/endnotes.xml><?xml version="1.0" encoding="utf-8"?>
+<w:endnotes xmlns:wpc="http://schemas.microsoft.com/office/word/2010/wordprocessingCanvas" xmlns:cx="http://schemas.microsoft.com/office/drawing/2014/chartex" xmlns:cx1="http://schemas.microsoft.com/office/drawing/2015/9/8/chartex" xmlns:cx2="http://schemas.microsoft.com/office/drawing/2015/10/21/chartex" xmlns:cx3="http://schemas.microsoft.com/office/drawing/2016/5/9/chartex" xmlns:cx4="http://schemas.microsoft.com/office/drawing/2016/5/10/chartex" xmlns:cx5="http://schemas.microsoft.com/office/drawing/2016/5/11/chartex" xmlns:cx6="http://schemas.microsoft.com/office/drawing/2016/5/12/chartex" xmlns:cx7="http://schemas.microsoft.com/office/drawing/2016/5/13/chartex" xmlns:cx8="http://schemas.microsoft.com/office/drawing/2016/5/14/chartex" xmlns:mc="http://schemas.openxmlformats.org/markup-compatibility/2006" xmlns:aink="http://schemas.microsoft.com/office/drawing/2016/ink" xmlns:am3d="http://schemas.microsoft.com/office/drawing/2017/model3d" xmlns:o="urn:schemas-microsoft-com:office:office" xmlns:r="http://schemas.openxmlformats.org/officeDocument/2006/relationships" xmlns:m="http://schemas.openxmlformats.org/officeDocument/2006/math" xmlns:v="urn:schemas-microsoft-com:vml" xmlns:wp14="http://schemas.microsoft.com/office/word/2010/wordprocessingDrawing" xmlns:wp="http://schemas.openxmlformats.org/drawingml/2006/wordprocessingDrawing" xmlns:w10="urn:schemas-microsoft-com:office:word" xmlns:w="http://schemas.openxmlformats.org/wordprocessingml/2006/main" xmlns:w14="http://schemas.microsoft.com/office/word/2010/wordml" xmlns:w15="http://schemas.microsoft.com/office/word/2012/wordml" xmlns:w16cex="http://schemas.microsoft.com/office/word/2018/wordml/cex" xmlns:w16cid="http://schemas.microsoft.com/office/word/2016/wordml/cid" xmlns:w16="http://schemas.microsoft.com/office/word/2018/wordml" xmlns:w16sdtdh="http://schemas.microsoft.com/office/word/2020/wordml/sdtdatahash" xmlns:w16se="http://schemas.microsoft.com/office/word/2015/wordml/symex" xmlns:wpg="http://schemas.microsoft.com/office/word/2010/wordprocessingGroup" xmlns:wpi="http://schemas.microsoft.com/office/word/2010/wordprocessingInk" xmlns:wne="http://schemas.microsoft.com/office/word/2006/wordml" xmlns:wps="http://schemas.microsoft.com/office/word/2010/wordprocessingShape" mc:Ignorable="w14 w15 w16se w16cid w16 w16cex w16sdtdh wp14">
+  <w:endnote w:type="separator" w:id="-1">
+    <w:p>
+      <w:pPr>
+        <w:spacing w:before="0" w:line="240" w:lineRule="auto"/>
+      </w:pPr>
+      <w:r>
+        <w:separator/>
+      </w:r>
+    </w:p>
+  </w:endnote>
+  <w:endnote w:type="continuationSeparator" w:id="0">
+    <w:p>
+      <w:pPr>
+        <w:spacing w:before="0" w:line="240" w:lineRule="auto"/>
+      </w:pPr>
+      <w:r>
+        <w:continuationSeparator/>
+      </w:r>
+    </w:p>
+  </w:endnote>
+</w:endnotes>
+</file>
+
+<file path=word/footnotes.xml><?xml version="1.0" encoding="utf-8"?>
+<w:footnotes xmlns:wpc="http://schemas.microsoft.com/office/word/2010/wordprocessingCanvas" xmlns:cx="http://schemas.microsoft.com/office/drawing/2014/chartex" xmlns:cx1="http://schemas.microsoft.com/office/drawing/2015/9/8/chartex" xmlns:cx2="http://schemas.microsoft.com/office/drawing/2015/10/21/chartex" xmlns:cx3="http://schemas.microsoft.com/office/drawing/2016/5/9/chartex" xmlns:cx4="http://schemas.microsoft.com/office/drawing/2016/5/10/chartex" xmlns:cx5="http://schemas.microsoft.com/office/drawing/2016/5/11/chartex" xmlns:cx6="http://schemas.microsoft.com/office/drawing/2016/5/12/chartex" xmlns:cx7="http://schemas.microsoft.com/office/drawing/2016/5/13/chartex" xmlns:cx8="http://schemas.microsoft.com/office/drawing/2016/5/14/chartex" xmlns:mc="http://schemas.openxmlformats.org/markup-compatibility/2006" xmlns:aink="http://schemas.microsoft.com/office/drawing/2016/ink" xmlns:am3d="http://schemas.microsoft.com/office/drawing/2017/model3d" xmlns:o="urn:schemas-microsoft-com:office:office" xmlns:r="http://schemas.openxmlformats.org/officeDocument/2006/relationships" xmlns:m="http://schemas.openxmlformats.org/officeDocument/2006/math" xmlns:v="urn:schemas-microsoft-com:vml" xmlns:wp14="http://schemas.microsoft.com/office/word/2010/wordprocessingDrawing" xmlns:wp="http://schemas.openxmlformats.org/drawingml/2006/wordprocessingDrawing" xmlns:w10="urn:schemas-microsoft-com:office:word" xmlns:w="http://schemas.openxmlformats.org/wordprocessingml/2006/main" xmlns:w14="http://schemas.microsoft.com/office/word/2010/wordml" xmlns:w15="http://schemas.microsoft.com/office/word/2012/wordml" xmlns:w16cex="http://schemas.microsoft.com/office/word/2018/wordml/cex" xmlns:w16cid="http://schemas.microsoft.com/office/word/2016/wordml/cid" xmlns:w16="http://schemas.microsoft.com/office/word/2018/wordml" xmlns:w16sdtdh="http://schemas.microsoft.com/office/word/2020/wordml/sdtdatahash" xmlns:w16se="http://schemas.microsoft.com/office/word/2015/wordml/symex" xmlns:wpg="http://schemas.microsoft.com/office/word/2010/wordprocessingGroup" xmlns:wpi="http://schemas.microsoft.com/office/word/2010/wordprocessingInk" xmlns:wne="http://schemas.microsoft.com/office/word/2006/wordml" xmlns:wps="http://schemas.microsoft.com/office/word/2010/wordprocessingShape" mc:Ignorable="w14 w15 w16se w16cid w16 w16cex w16sdtdh wp14">
+  <w:footnote w:type="separator" w:id="-1">
+    <w:p>
+      <w:pPr>
+        <w:spacing w:before="0" w:line="240" w:lineRule="auto"/>
+      </w:pPr>
+      <w:r>
+        <w:separator/>
+      </w:r>
+    </w:p>
+  </w:footnote>
+  <w:footnote w:type="continuationSeparator" w:id="0">
+    <w:p>
+      <w:pPr>
+        <w:spacing w:before="0" w:line="240" w:lineRule="auto"/>
+      </w:pPr>
+      <w:r>
+        <w:continuationSeparator/>
+      </w:r>
+    </w:p>
+  </w:footnote>
+</w:footnotes>
 </file>
 
 <file path=word/header1.xml><?xml version="1.0" encoding="utf-8"?>

</xml_diff>